<commit_message>
Update 201402750_임광효, 201600784_김준영_졸업 논문.docx
</commit_message>
<xml_diff>
--- a/Doc/졸업논문 제안서 초안 _19.04.01/201402750_임광효, 201600784_김준영_졸업 논문.docx
+++ b/Doc/졸업논문 제안서 초안 _19.04.01/201402750_임광효, 201600784_김준영_졸업 논문.docx
@@ -80,7 +80,42 @@
           <w:rFonts w:ascii="바탕" w:eastAsia="바탕" w:hAnsi="바탕" w:cs="맑은 고딕" w:hint="eastAsia"/>
           <w:sz w:val="38"/>
         </w:rPr>
-        <w:t>차종 판별 시스템 구현</w:t>
+        <w:t>차종 판별</w:t>
+      </w:r>
+      <w:r>
+        <w:rPr>
+          <w:rFonts w:ascii="바탕" w:eastAsia="바탕" w:hAnsi="바탕" w:cs="맑은 고딕"/>
+          <w:sz w:val="38"/>
+        </w:rPr>
+        <w:t xml:space="preserve"> </w:t>
+      </w:r>
+      <w:r>
+        <w:rPr>
+          <w:rFonts w:ascii="바탕" w:eastAsia="바탕" w:hAnsi="바탕" w:cs="맑은 고딕" w:hint="eastAsia"/>
+          <w:sz w:val="38"/>
+        </w:rPr>
+        <w:t>및</w:t>
+      </w:r>
+      <w:r>
+        <w:rPr>
+          <w:rFonts w:ascii="바탕" w:eastAsia="바탕" w:hAnsi="바탕" w:cs="맑은 고딕"/>
+          <w:sz w:val="38"/>
+        </w:rPr>
+        <w:t xml:space="preserve"> </w:t>
+      </w:r>
+      <w:r>
+        <w:rPr>
+          <w:rFonts w:ascii="바탕" w:eastAsia="바탕" w:hAnsi="바탕" w:cs="맑은 고딕" w:hint="eastAsia"/>
+          <w:sz w:val="38"/>
+        </w:rPr>
+        <w:t>자세 인식</w:t>
+      </w:r>
+      <w:r>
+        <w:rPr>
+          <w:rFonts w:ascii="바탕" w:eastAsia="바탕" w:hAnsi="바탕" w:cs="맑은 고딕" w:hint="eastAsia"/>
+          <w:sz w:val="38"/>
+        </w:rPr>
+        <w:t xml:space="preserve"> 시스템 구현</w:t>
       </w:r>
     </w:p>
     <w:p>
@@ -185,12 +220,39 @@
         <w:spacing w:after="2" w:line="491" w:lineRule="auto"/>
         <w:ind w:left="2124" w:right="1769"/>
         <w:jc w:val="center"/>
-      </w:pPr>
-      <w:r>
         <w:rPr>
           <w:sz w:val="32"/>
         </w:rPr>
+      </w:pPr>
+      <w:r>
+        <w:rPr>
+          <w:sz w:val="32"/>
+        </w:rPr>
         <w:t xml:space="preserve">201402750 </w:t>
+      </w:r>
+    </w:p>
+    <w:p>
+      <w:pPr>
+        <w:spacing w:after="2" w:line="491" w:lineRule="auto"/>
+        <w:ind w:left="2124" w:right="1769"/>
+        <w:jc w:val="center"/>
+        <w:rPr>
+          <w:rFonts w:eastAsiaTheme="minorEastAsia" w:hint="eastAsia"/>
+        </w:rPr>
+      </w:pPr>
+      <w:r>
+        <w:rPr>
+          <w:rFonts w:eastAsiaTheme="minorEastAsia" w:hint="eastAsia"/>
+          <w:sz w:val="32"/>
+        </w:rPr>
+        <w:t>2</w:t>
+      </w:r>
+      <w:r>
+        <w:rPr>
+          <w:rFonts w:eastAsiaTheme="minorEastAsia"/>
+          <w:sz w:val="32"/>
+        </w:rPr>
+        <w:t>01600784</w:t>
       </w:r>
     </w:p>
     <w:p>
@@ -200,6 +262,7 @@
         <w:jc w:val="center"/>
         <w:rPr>
           <w:rFonts w:ascii="함초롬바탕 확장" w:eastAsia="함초롬바탕 확장" w:hAnsi="함초롬바탕 확장"/>
+          <w:sz w:val="32"/>
         </w:rPr>
       </w:pPr>
       <w:proofErr w:type="spellStart"/>
@@ -217,6 +280,24 @@
           <w:sz w:val="32"/>
         </w:rPr>
         <w:t xml:space="preserve"> </w:t>
+      </w:r>
+    </w:p>
+    <w:p>
+      <w:pPr>
+        <w:spacing w:after="203" w:line="259" w:lineRule="auto"/>
+        <w:ind w:left="2124" w:right="2045"/>
+        <w:jc w:val="center"/>
+        <w:rPr>
+          <w:rFonts w:ascii="함초롬바탕 확장" w:eastAsia="함초롬바탕 확장" w:hAnsi="함초롬바탕 확장"/>
+          <w:sz w:val="32"/>
+        </w:rPr>
+      </w:pPr>
+      <w:r>
+        <w:rPr>
+          <w:rFonts w:ascii="바탕" w:eastAsia="바탕" w:hAnsi="바탕" w:cs="바탕" w:hint="eastAsia"/>
+          <w:sz w:val="32"/>
+        </w:rPr>
+        <w:t>김준영</w:t>
       </w:r>
     </w:p>
     <w:p>
@@ -234,19 +315,6 @@
     </w:p>
     <w:p>
       <w:pPr>
-        <w:spacing w:after="284" w:line="259" w:lineRule="auto"/>
-        <w:ind w:left="142" w:right="0" w:firstLine="0"/>
-        <w:jc w:val="center"/>
-      </w:pPr>
-      <w:r>
-        <w:rPr>
-          <w:sz w:val="20"/>
-        </w:rPr>
-        <w:t xml:space="preserve"> </w:t>
-      </w:r>
-    </w:p>
-    <w:p>
-      <w:pPr>
         <w:spacing w:after="442" w:line="259" w:lineRule="auto"/>
         <w:ind w:left="142" w:right="0" w:firstLine="0"/>
         <w:jc w:val="center"/>
@@ -264,35 +332,6 @@
         <w:ind w:left="2124" w:right="2041"/>
         <w:jc w:val="center"/>
         <w:rPr>
-          <w:sz w:val="32"/>
-        </w:rPr>
-      </w:pPr>
-      <w:r>
-        <w:rPr>
-          <w:sz w:val="32"/>
-        </w:rPr>
-        <w:t xml:space="preserve">지도 </w:t>
-      </w:r>
-      <w:proofErr w:type="gramStart"/>
-      <w:r>
-        <w:rPr>
-          <w:sz w:val="32"/>
-        </w:rPr>
-        <w:t>교수 :</w:t>
-      </w:r>
-      <w:proofErr w:type="gramEnd"/>
-      <w:r>
-        <w:rPr>
-          <w:sz w:val="32"/>
-        </w:rPr>
-        <w:t xml:space="preserve"> 한 희 일 </w:t>
-      </w:r>
-    </w:p>
-    <w:p>
-      <w:pPr>
-        <w:spacing w:after="160" w:line="259" w:lineRule="auto"/>
-        <w:ind w:left="0" w:right="0" w:firstLine="0"/>
-        <w:rPr>
           <w:rFonts w:eastAsiaTheme="minorEastAsia" w:hint="eastAsia"/>
           <w:sz w:val="32"/>
         </w:rPr>
@@ -301,14 +340,34 @@
         <w:rPr>
           <w:sz w:val="32"/>
         </w:rPr>
-        <w:br w:type="page"/>
-      </w:r>
+        <w:t xml:space="preserve">지도 </w:t>
+      </w:r>
+      <w:proofErr w:type="gramStart"/>
+      <w:r>
+        <w:rPr>
+          <w:sz w:val="32"/>
+        </w:rPr>
+        <w:t>교수 :</w:t>
+      </w:r>
+      <w:proofErr w:type="gramEnd"/>
+      <w:r>
+        <w:rPr>
+          <w:sz w:val="32"/>
+        </w:rPr>
+        <w:t xml:space="preserve"> 한 희 일 </w:t>
+      </w:r>
+      <w:bookmarkStart w:id="0" w:name="_GoBack"/>
+      <w:bookmarkEnd w:id="0"/>
     </w:p>
     <w:sdt>
       <w:sdtPr>
         <w:rPr>
-          <w:rFonts w:eastAsiaTheme="majorHAnsi"/>
+          <w:rFonts w:ascii="Malgan Gothic" w:eastAsiaTheme="majorHAnsi" w:hAnsi="Malgan Gothic" w:cs="Malgan Gothic"/>
           <w:b/>
+          <w:color w:val="000000"/>
+          <w:kern w:val="2"/>
+          <w:sz w:val="22"/>
+          <w:szCs w:val="22"/>
           <w:lang w:val="ko-KR"/>
         </w:rPr>
         <w:id w:val="-1024242228"/>
@@ -319,12 +378,7 @@
       </w:sdtPr>
       <w:sdtEndPr>
         <w:rPr>
-          <w:rFonts w:cs="Malgan Gothic"/>
           <w:bCs/>
-          <w:color w:val="000000"/>
-          <w:kern w:val="2"/>
-          <w:sz w:val="22"/>
-          <w:szCs w:val="22"/>
         </w:rPr>
       </w:sdtEndPr>
       <w:sdtContent>
@@ -354,12 +408,11 @@
           <w:pPr>
             <w:pStyle w:val="10"/>
             <w:tabs>
-              <w:tab w:val="left" w:pos="226"/>
+              <w:tab w:val="left" w:pos="446"/>
               <w:tab w:val="right" w:leader="dot" w:pos="9203"/>
             </w:tabs>
             <w:rPr>
-              <w:rFonts w:asciiTheme="majorHAnsi" w:eastAsiaTheme="majorHAnsi" w:hAnsiTheme="majorHAnsi" w:cstheme="minorBidi"/>
-              <w:b/>
+              <w:rFonts w:cstheme="minorBidi"/>
               <w:noProof/>
               <w:kern w:val="2"/>
               <w:sz w:val="20"/>
@@ -386,7 +439,7 @@
             </w:rPr>
             <w:fldChar w:fldCharType="separate"/>
           </w:r>
-          <w:hyperlink w:anchor="_Toc5041192" w:history="1">
+          <w:hyperlink w:anchor="_Toc5106972" w:history="1">
             <w:r>
               <w:rPr>
                 <w:rStyle w:val="a6"/>
@@ -398,8 +451,7 @@
             </w:r>
             <w:r>
               <w:rPr>
-                <w:rFonts w:asciiTheme="majorHAnsi" w:eastAsiaTheme="majorHAnsi" w:hAnsiTheme="majorHAnsi" w:cstheme="minorBidi"/>
-                <w:b/>
+                <w:rFonts w:cstheme="minorBidi"/>
                 <w:noProof/>
                 <w:kern w:val="2"/>
                 <w:sz w:val="20"/>
@@ -417,8 +469,6 @@
             </w:r>
             <w:r>
               <w:rPr>
-                <w:rFonts w:asciiTheme="majorHAnsi" w:eastAsiaTheme="majorHAnsi" w:hAnsiTheme="majorHAnsi"/>
-                <w:b/>
                 <w:noProof/>
                 <w:webHidden/>
               </w:rPr>
@@ -426,8 +476,6 @@
             </w:r>
             <w:r>
               <w:rPr>
-                <w:rFonts w:asciiTheme="majorHAnsi" w:eastAsiaTheme="majorHAnsi" w:hAnsiTheme="majorHAnsi"/>
-                <w:b/>
                 <w:noProof/>
                 <w:webHidden/>
               </w:rPr>
@@ -435,25 +483,19 @@
             </w:r>
             <w:r>
               <w:rPr>
-                <w:rFonts w:asciiTheme="majorHAnsi" w:eastAsiaTheme="majorHAnsi" w:hAnsiTheme="majorHAnsi"/>
-                <w:b/>
                 <w:noProof/>
                 <w:webHidden/>
               </w:rPr>
-              <w:instrText xml:space="preserve"> PAGEREF _Toc5041192 \h </w:instrText>
+              <w:instrText xml:space="preserve"> PAGEREF _Toc5106972 \h </w:instrText>
             </w:r>
             <w:r>
               <w:rPr>
-                <w:rFonts w:asciiTheme="majorHAnsi" w:eastAsiaTheme="majorHAnsi" w:hAnsiTheme="majorHAnsi"/>
-                <w:b/>
                 <w:noProof/>
                 <w:webHidden/>
               </w:rPr>
             </w:r>
             <w:r>
               <w:rPr>
-                <w:rFonts w:asciiTheme="majorHAnsi" w:eastAsiaTheme="majorHAnsi" w:hAnsiTheme="majorHAnsi"/>
-                <w:b/>
                 <w:noProof/>
                 <w:webHidden/>
               </w:rPr>
@@ -461,8 +503,6 @@
             </w:r>
             <w:r>
               <w:rPr>
-                <w:rFonts w:asciiTheme="majorHAnsi" w:eastAsiaTheme="majorHAnsi" w:hAnsiTheme="majorHAnsi"/>
-                <w:b/>
                 <w:noProof/>
                 <w:webHidden/>
               </w:rPr>
@@ -470,8 +510,6 @@
             </w:r>
             <w:r>
               <w:rPr>
-                <w:rFonts w:asciiTheme="majorHAnsi" w:eastAsiaTheme="majorHAnsi" w:hAnsiTheme="majorHAnsi"/>
-                <w:b/>
                 <w:noProof/>
                 <w:webHidden/>
               </w:rPr>
@@ -486,49 +524,30 @@
               <w:tab w:val="right" w:leader="dot" w:pos="9203"/>
             </w:tabs>
             <w:rPr>
-              <w:rFonts w:asciiTheme="majorHAnsi" w:eastAsiaTheme="majorHAnsi" w:hAnsiTheme="majorHAnsi" w:cstheme="minorBidi"/>
-              <w:b/>
+              <w:rFonts w:cstheme="minorBidi"/>
               <w:noProof/>
               <w:kern w:val="2"/>
               <w:sz w:val="20"/>
             </w:rPr>
           </w:pPr>
-          <w:r>
-            <w:rPr>
-              <w:rStyle w:val="a6"/>
-              <w:rFonts w:asciiTheme="majorHAnsi" w:eastAsiaTheme="majorHAnsi" w:hAnsiTheme="majorHAnsi"/>
-              <w:b/>
-              <w:noProof/>
-              <w:color w:val="000000" w:themeColor="text1"/>
-              <w:u w:val="none"/>
-            </w:rPr>
-            <w:t>2.</w:t>
-          </w:r>
-          <w:r>
-            <w:rPr>
-              <w:rStyle w:val="a6"/>
-              <w:rFonts w:asciiTheme="majorHAnsi" w:eastAsiaTheme="majorHAnsi" w:hAnsiTheme="majorHAnsi"/>
-              <w:b/>
-              <w:noProof/>
-              <w:color w:val="000000" w:themeColor="text1"/>
-              <w:u w:val="none"/>
-            </w:rPr>
-            <w:t xml:space="preserve"> </w:t>
-          </w:r>
-          <w:hyperlink w:anchor="_Toc5041193" w:history="1">
+          <w:hyperlink w:anchor="_Toc5106973" w:history="1">
             <w:r>
               <w:rPr>
                 <w:rStyle w:val="a6"/>
-                <w:rFonts w:asciiTheme="majorHAnsi" w:eastAsiaTheme="majorHAnsi" w:hAnsiTheme="majorHAnsi"/>
-                <w:b/>
+                <w:rFonts w:ascii="바탕" w:eastAsia="바탕" w:hAnsi="바탕" w:cs="바탕"/>
                 <w:noProof/>
               </w:rPr>
-              <w:t>CNN</w:t>
+              <w:t>참</w:t>
             </w:r>
             <w:r>
               <w:rPr>
-                <w:rFonts w:asciiTheme="majorHAnsi" w:eastAsiaTheme="majorHAnsi" w:hAnsiTheme="majorHAnsi"/>
-                <w:b/>
+                <w:rStyle w:val="a6"/>
+                <w:noProof/>
+              </w:rPr>
+              <w:t>고문헌</w:t>
+            </w:r>
+            <w:r>
+              <w:rPr>
                 <w:noProof/>
                 <w:webHidden/>
               </w:rPr>
@@ -536,8 +555,6 @@
             </w:r>
             <w:r>
               <w:rPr>
-                <w:rFonts w:asciiTheme="majorHAnsi" w:eastAsiaTheme="majorHAnsi" w:hAnsiTheme="majorHAnsi"/>
-                <w:b/>
                 <w:noProof/>
                 <w:webHidden/>
               </w:rPr>
@@ -545,25 +562,19 @@
             </w:r>
             <w:r>
               <w:rPr>
-                <w:rFonts w:asciiTheme="majorHAnsi" w:eastAsiaTheme="majorHAnsi" w:hAnsiTheme="majorHAnsi"/>
-                <w:b/>
                 <w:noProof/>
                 <w:webHidden/>
               </w:rPr>
-              <w:instrText xml:space="preserve"> PAGEREF _Toc5041193 \h </w:instrText>
+              <w:instrText xml:space="preserve"> PAGEREF _Toc5106973 \h </w:instrText>
             </w:r>
             <w:r>
               <w:rPr>
-                <w:rFonts w:asciiTheme="majorHAnsi" w:eastAsiaTheme="majorHAnsi" w:hAnsiTheme="majorHAnsi"/>
-                <w:b/>
                 <w:noProof/>
                 <w:webHidden/>
               </w:rPr>
             </w:r>
             <w:r>
               <w:rPr>
-                <w:rFonts w:asciiTheme="majorHAnsi" w:eastAsiaTheme="majorHAnsi" w:hAnsiTheme="majorHAnsi"/>
-                <w:b/>
                 <w:noProof/>
                 <w:webHidden/>
               </w:rPr>
@@ -571,8 +582,6 @@
             </w:r>
             <w:r>
               <w:rPr>
-                <w:rFonts w:asciiTheme="majorHAnsi" w:eastAsiaTheme="majorHAnsi" w:hAnsiTheme="majorHAnsi"/>
-                <w:b/>
                 <w:noProof/>
                 <w:webHidden/>
               </w:rPr>
@@ -580,105 +589,6 @@
             </w:r>
             <w:r>
               <w:rPr>
-                <w:rFonts w:asciiTheme="majorHAnsi" w:eastAsiaTheme="majorHAnsi" w:hAnsiTheme="majorHAnsi"/>
-                <w:b/>
-                <w:noProof/>
-                <w:webHidden/>
-              </w:rPr>
-              <w:fldChar w:fldCharType="end"/>
-            </w:r>
-          </w:hyperlink>
-        </w:p>
-        <w:p>
-          <w:pPr>
-            <w:pStyle w:val="10"/>
-            <w:tabs>
-              <w:tab w:val="right" w:leader="dot" w:pos="9203"/>
-            </w:tabs>
-            <w:rPr>
-              <w:rFonts w:asciiTheme="majorHAnsi" w:eastAsiaTheme="majorHAnsi" w:hAnsiTheme="majorHAnsi" w:cstheme="minorBidi"/>
-              <w:b/>
-              <w:noProof/>
-              <w:kern w:val="2"/>
-              <w:sz w:val="20"/>
-            </w:rPr>
-          </w:pPr>
-          <w:hyperlink w:anchor="_Toc5041194" w:history="1">
-            <w:r>
-              <w:rPr>
-                <w:rStyle w:val="a6"/>
-                <w:rFonts w:asciiTheme="majorHAnsi" w:eastAsiaTheme="majorHAnsi" w:hAnsiTheme="majorHAnsi" w:cs="바탕"/>
-                <w:b/>
-                <w:noProof/>
-              </w:rPr>
-              <w:t>참</w:t>
-            </w:r>
-            <w:r>
-              <w:rPr>
-                <w:rStyle w:val="a6"/>
-                <w:rFonts w:asciiTheme="majorHAnsi" w:eastAsiaTheme="majorHAnsi" w:hAnsiTheme="majorHAnsi"/>
-                <w:b/>
-                <w:noProof/>
-              </w:rPr>
-              <w:t>고문헌</w:t>
-            </w:r>
-            <w:r>
-              <w:rPr>
-                <w:rFonts w:asciiTheme="majorHAnsi" w:eastAsiaTheme="majorHAnsi" w:hAnsiTheme="majorHAnsi"/>
-                <w:b/>
-                <w:noProof/>
-                <w:webHidden/>
-              </w:rPr>
-              <w:tab/>
-            </w:r>
-            <w:r>
-              <w:rPr>
-                <w:rFonts w:asciiTheme="majorHAnsi" w:eastAsiaTheme="majorHAnsi" w:hAnsiTheme="majorHAnsi"/>
-                <w:b/>
-                <w:noProof/>
-                <w:webHidden/>
-              </w:rPr>
-              <w:fldChar w:fldCharType="begin"/>
-            </w:r>
-            <w:r>
-              <w:rPr>
-                <w:rFonts w:asciiTheme="majorHAnsi" w:eastAsiaTheme="majorHAnsi" w:hAnsiTheme="majorHAnsi"/>
-                <w:b/>
-                <w:noProof/>
-                <w:webHidden/>
-              </w:rPr>
-              <w:instrText xml:space="preserve"> PAGEREF _Toc5041194 \h </w:instrText>
-            </w:r>
-            <w:r>
-              <w:rPr>
-                <w:rFonts w:asciiTheme="majorHAnsi" w:eastAsiaTheme="majorHAnsi" w:hAnsiTheme="majorHAnsi"/>
-                <w:b/>
-                <w:noProof/>
-                <w:webHidden/>
-              </w:rPr>
-            </w:r>
-            <w:r>
-              <w:rPr>
-                <w:rFonts w:asciiTheme="majorHAnsi" w:eastAsiaTheme="majorHAnsi" w:hAnsiTheme="majorHAnsi"/>
-                <w:b/>
-                <w:noProof/>
-                <w:webHidden/>
-              </w:rPr>
-              <w:fldChar w:fldCharType="separate"/>
-            </w:r>
-            <w:r>
-              <w:rPr>
-                <w:rFonts w:asciiTheme="majorHAnsi" w:eastAsiaTheme="majorHAnsi" w:hAnsiTheme="majorHAnsi"/>
-                <w:b/>
-                <w:noProof/>
-                <w:webHidden/>
-              </w:rPr>
-              <w:t>6</w:t>
-            </w:r>
-            <w:r>
-              <w:rPr>
-                <w:rFonts w:asciiTheme="majorHAnsi" w:eastAsiaTheme="majorHAnsi" w:hAnsiTheme="majorHAnsi"/>
-                <w:b/>
                 <w:noProof/>
                 <w:webHidden/>
               </w:rPr>
@@ -697,8 +607,6 @@
             <w:fldChar w:fldCharType="end"/>
           </w:r>
         </w:p>
-        <w:bookmarkStart w:id="0" w:name="_GoBack" w:displacedByCustomXml="next"/>
-        <w:bookmarkEnd w:id="0" w:displacedByCustomXml="next"/>
       </w:sdtContent>
     </w:sdt>
     <w:p>
@@ -747,7 +655,7 @@
           <w:szCs w:val="30"/>
         </w:rPr>
       </w:pPr>
-      <w:bookmarkStart w:id="1" w:name="_Toc5041192"/>
+      <w:bookmarkStart w:id="1" w:name="_Toc5106972"/>
       <w:r>
         <w:rPr>
           <w:rFonts w:asciiTheme="majorHAnsi" w:eastAsiaTheme="majorHAnsi" w:hAnsiTheme="majorHAnsi" w:cs="바탕" w:hint="eastAsia"/>
@@ -764,7 +672,7 @@
       <w:pPr>
         <w:ind w:firstLineChars="100" w:firstLine="220"/>
         <w:rPr>
-          <w:rFonts w:asciiTheme="minorHAnsi" w:eastAsiaTheme="minorHAnsi" w:hAnsiTheme="minorHAnsi" w:hint="eastAsia"/>
+          <w:rFonts w:asciiTheme="minorHAnsi" w:eastAsiaTheme="minorHAnsi" w:hAnsiTheme="minorHAnsi"/>
         </w:rPr>
       </w:pPr>
       <w:r>
@@ -948,19 +856,13 @@
         <w:t>를 관제할 수 있는 시스템의 필요성이 대두되고 있다.</w:t>
       </w:r>
     </w:p>
-    <w:p>
-      <w:pPr>
-        <w:rPr>
-          <w:rFonts w:hint="eastAsia"/>
-        </w:rPr>
-      </w:pPr>
-    </w:p>
+    <w:p/>
     <w:p>
       <w:pPr>
         <w:ind w:left="0" w:firstLine="0"/>
         <w:jc w:val="center"/>
         <w:rPr>
-          <w:rFonts w:eastAsiaTheme="minorEastAsia"/>
+          <w:rFonts w:eastAsiaTheme="minorEastAsia" w:hint="eastAsia"/>
         </w:rPr>
       </w:pPr>
       <w:r>
@@ -1111,7 +1013,7 @@
         <w:ind w:left="0" w:firstLine="0"/>
         <w:jc w:val="center"/>
         <w:rPr>
-          <w:rFonts w:eastAsiaTheme="minorEastAsia"/>
+          <w:rFonts w:eastAsiaTheme="minorEastAsia" w:hint="eastAsia"/>
         </w:rPr>
       </w:pPr>
       <w:r>
@@ -2311,41 +2213,23 @@
         <w:rPr>
           <w:rFonts w:asciiTheme="minorHAnsi" w:eastAsiaTheme="minorHAnsi" w:hAnsiTheme="minorHAnsi"/>
         </w:rPr>
-        <w:t xml:space="preserve">. </w:t>
-      </w:r>
-      <w:r>
-        <w:rPr>
-          <w:rFonts w:asciiTheme="minorHAnsi" w:eastAsiaTheme="minorHAnsi" w:hAnsiTheme="minorHAnsi" w:hint="eastAsia"/>
-        </w:rPr>
-        <w:t>2장에서는 C</w:t>
-      </w:r>
-      <w:r>
-        <w:rPr>
-          <w:rFonts w:asciiTheme="minorHAnsi" w:eastAsiaTheme="minorHAnsi" w:hAnsiTheme="minorHAnsi"/>
-        </w:rPr>
-        <w:t>NN</w:t>
-      </w:r>
-      <w:r>
-        <w:rPr>
-          <w:rFonts w:asciiTheme="minorHAnsi" w:eastAsiaTheme="minorHAnsi" w:hAnsiTheme="minorHAnsi" w:hint="eastAsia"/>
-        </w:rPr>
-        <w:t>에 대해 소개하고,</w:t>
-      </w:r>
-      <w:r>
-        <w:rPr>
-          <w:rFonts w:asciiTheme="minorHAnsi" w:eastAsiaTheme="minorHAnsi" w:hAnsiTheme="minorHAnsi"/>
-        </w:rPr>
-        <w:t xml:space="preserve"> CNN</w:t>
-      </w:r>
-      <w:r>
-        <w:rPr>
-          <w:rFonts w:asciiTheme="minorHAnsi" w:eastAsiaTheme="minorHAnsi" w:hAnsiTheme="minorHAnsi" w:hint="eastAsia"/>
-        </w:rPr>
-        <w:t>을 사용한 학습 모델에 대해 알아본다</w:t>
-      </w:r>
-      <w:r>
-        <w:rPr>
-          <w:rFonts w:asciiTheme="minorHAnsi" w:eastAsiaTheme="minorHAnsi" w:hAnsiTheme="minorHAnsi" w:hint="eastAsia"/>
+        <w:t>.</w:t>
+      </w:r>
+      <w:r>
+        <w:rPr>
+          <w:rFonts w:asciiTheme="minorHAnsi" w:eastAsiaTheme="minorHAnsi" w:hAnsiTheme="minorHAnsi" w:hint="eastAsia"/>
+        </w:rPr>
+        <w:t xml:space="preserve"> </w:t>
+      </w:r>
+      <w:r>
+        <w:rPr>
+          <w:rFonts w:asciiTheme="minorHAnsi" w:eastAsiaTheme="minorHAnsi" w:hAnsiTheme="minorHAnsi" w:hint="eastAsia"/>
+        </w:rPr>
+        <w:t>2장에서는 관련 기술에 대한 동향을 살펴보고,</w:t>
+      </w:r>
+      <w:r>
+        <w:rPr>
+          <w:rFonts w:asciiTheme="minorHAnsi" w:eastAsiaTheme="minorHAnsi" w:hAnsiTheme="minorHAnsi"/>
         </w:rPr>
         <w:t xml:space="preserve"> </w:t>
       </w:r>
@@ -2359,31 +2243,55 @@
         <w:rPr>
           <w:rFonts w:asciiTheme="minorHAnsi" w:eastAsiaTheme="minorHAnsi" w:hAnsiTheme="minorHAnsi" w:hint="eastAsia"/>
         </w:rPr>
-        <w:t xml:space="preserve">장에서는 본 논문에서 제안한 차종 판별 시스템과 행동 인식 시스템의 설계 및 흐름도와 학습 모델을 사용하여 </w:t>
-      </w:r>
-      <w:r>
-        <w:rPr>
-          <w:rFonts w:asciiTheme="minorHAnsi" w:eastAsiaTheme="minorHAnsi" w:hAnsiTheme="minorHAnsi"/>
-        </w:rPr>
-        <w:tab/>
-      </w:r>
-      <w:r>
-        <w:rPr>
-          <w:rFonts w:asciiTheme="minorHAnsi" w:eastAsiaTheme="minorHAnsi" w:hAnsiTheme="minorHAnsi" w:hint="eastAsia"/>
-        </w:rPr>
-        <w:t>테스트를</w:t>
-      </w:r>
-      <w:r>
-        <w:rPr>
-          <w:rFonts w:asciiTheme="minorHAnsi" w:eastAsiaTheme="minorHAnsi" w:hAnsiTheme="minorHAnsi"/>
-        </w:rPr>
-        <w:t xml:space="preserve"> </w:t>
-      </w:r>
-      <w:r>
-        <w:rPr>
-          <w:rFonts w:asciiTheme="minorHAnsi" w:eastAsiaTheme="minorHAnsi" w:hAnsiTheme="minorHAnsi" w:hint="eastAsia"/>
-        </w:rPr>
-        <w:t>진행하는 과정을 알아본다.</w:t>
+        <w:t>장에서는 본 논문에서 제안한 차종 판별 시스템과 행동 인식 시스템의 설계 및 흐름도와 학습 모델을 사용하여 테스트를</w:t>
+      </w:r>
+      <w:r>
+        <w:rPr>
+          <w:rFonts w:asciiTheme="minorHAnsi" w:eastAsiaTheme="minorHAnsi" w:hAnsiTheme="minorHAnsi"/>
+        </w:rPr>
+        <w:t xml:space="preserve"> </w:t>
+      </w:r>
+      <w:r>
+        <w:rPr>
+          <w:rFonts w:asciiTheme="minorHAnsi" w:eastAsiaTheme="minorHAnsi" w:hAnsiTheme="minorHAnsi" w:hint="eastAsia"/>
+        </w:rPr>
+        <w:t>진행하는 과정을 알아</w:t>
+      </w:r>
+      <w:r>
+        <w:rPr>
+          <w:rFonts w:asciiTheme="minorHAnsi" w:eastAsiaTheme="minorHAnsi" w:hAnsiTheme="minorHAnsi" w:hint="eastAsia"/>
+        </w:rPr>
+        <w:t>본 후,</w:t>
+      </w:r>
+      <w:r>
+        <w:rPr>
+          <w:rFonts w:asciiTheme="minorHAnsi" w:eastAsiaTheme="minorHAnsi" w:hAnsiTheme="minorHAnsi" w:hint="eastAsia"/>
+        </w:rPr>
+        <w:t xml:space="preserve"> </w:t>
+      </w:r>
+      <w:r>
+        <w:rPr>
+          <w:rFonts w:asciiTheme="minorHAnsi" w:eastAsiaTheme="minorHAnsi" w:hAnsiTheme="minorHAnsi" w:hint="eastAsia"/>
+        </w:rPr>
+        <w:t>해당 테스트의 결과를 설명하고 이를 분석하여 개선 방안을 제시한 뒤,</w:t>
+      </w:r>
+      <w:r>
+        <w:rPr>
+          <w:rFonts w:asciiTheme="minorHAnsi" w:eastAsiaTheme="minorHAnsi" w:hAnsiTheme="minorHAnsi"/>
+        </w:rPr>
+        <w:t xml:space="preserve"> </w:t>
+      </w:r>
+      <w:r>
+        <w:rPr>
+          <w:rFonts w:asciiTheme="minorHAnsi" w:eastAsiaTheme="minorHAnsi" w:hAnsiTheme="minorHAnsi" w:hint="eastAsia"/>
+        </w:rPr>
+        <w:t>개선된 실험 결과와 이전 실험 결과를 비교 분석한다</w:t>
+      </w:r>
+      <w:r>
+        <w:rPr>
+          <w:rFonts w:asciiTheme="minorHAnsi" w:eastAsiaTheme="minorHAnsi" w:hAnsiTheme="minorHAnsi" w:hint="eastAsia"/>
+        </w:rPr>
+        <w:t>.</w:t>
       </w:r>
       <w:r>
         <w:rPr>
@@ -2395,84 +2303,15 @@
         <w:rPr>
           <w:rFonts w:asciiTheme="minorHAnsi" w:eastAsiaTheme="minorHAnsi" w:hAnsiTheme="minorHAnsi" w:hint="eastAsia"/>
         </w:rPr>
-        <w:t>장에서는 해당 테스트의 결과를 설명하고 이를 분석하여 개선 방안을 제시한 뒤,</w:t>
-      </w:r>
-      <w:r>
-        <w:rPr>
-          <w:rFonts w:asciiTheme="minorHAnsi" w:eastAsiaTheme="minorHAnsi" w:hAnsiTheme="minorHAnsi"/>
-        </w:rPr>
-        <w:tab/>
-        <w:t xml:space="preserve"> </w:t>
-      </w:r>
-      <w:r>
-        <w:rPr>
-          <w:rFonts w:asciiTheme="minorHAnsi" w:eastAsiaTheme="minorHAnsi" w:hAnsiTheme="minorHAnsi" w:hint="eastAsia"/>
-        </w:rPr>
-        <w:t>개선된 실험 결과와 이전 실험 결과를 비교 분석한다.</w:t>
-      </w:r>
-      <w:r>
-        <w:rPr>
-          <w:rFonts w:asciiTheme="minorHAnsi" w:eastAsiaTheme="minorHAnsi" w:hAnsiTheme="minorHAnsi"/>
-        </w:rPr>
-        <w:t xml:space="preserve"> 5</w:t>
-      </w:r>
-      <w:r>
-        <w:rPr>
-          <w:rFonts w:asciiTheme="minorHAnsi" w:eastAsiaTheme="minorHAnsi" w:hAnsiTheme="minorHAnsi" w:hint="eastAsia"/>
-        </w:rPr>
-        <w:t>장에서는 해당 연구에 대한 최종 결론을 도출하며, 향후 연구 진행 방향을 제시한다.</w:t>
+        <w:t xml:space="preserve">장에서는 </w:t>
+      </w:r>
+      <w:r>
+        <w:rPr>
+          <w:rFonts w:asciiTheme="minorHAnsi" w:eastAsiaTheme="minorHAnsi" w:hAnsiTheme="minorHAnsi" w:hint="eastAsia"/>
+        </w:rPr>
+        <w:t>향후 개발 일정을 제시한다.</w:t>
       </w:r>
       <w:bookmarkStart w:id="2" w:name="_Toc5031175"/>
-    </w:p>
-    <w:p>
-      <w:pPr>
-        <w:spacing w:after="160" w:line="259" w:lineRule="auto"/>
-        <w:ind w:left="0" w:right="0" w:firstLine="0"/>
-        <w:rPr>
-          <w:rFonts w:ascii="바탕" w:eastAsia="바탕" w:hAnsi="바탕" w:cs="바탕"/>
-        </w:rPr>
-      </w:pPr>
-      <w:r>
-        <w:rPr>
-          <w:rFonts w:ascii="바탕" w:eastAsia="바탕" w:hAnsi="바탕" w:cs="바탕"/>
-        </w:rPr>
-        <w:br w:type="page"/>
-      </w:r>
-    </w:p>
-    <w:p>
-      <w:pPr>
-        <w:pStyle w:val="1"/>
-        <w:ind w:left="0" w:firstLine="0"/>
-        <w:jc w:val="left"/>
-        <w:rPr>
-          <w:rFonts w:asciiTheme="majorHAnsi" w:eastAsiaTheme="majorHAnsi" w:hAnsiTheme="majorHAnsi" w:hint="eastAsia"/>
-          <w:b/>
-          <w:sz w:val="30"/>
-          <w:szCs w:val="30"/>
-        </w:rPr>
-      </w:pPr>
-      <w:bookmarkStart w:id="3" w:name="_Toc5041193"/>
-      <w:r>
-        <w:rPr>
-          <w:rFonts w:asciiTheme="majorHAnsi" w:eastAsiaTheme="majorHAnsi" w:hAnsiTheme="majorHAnsi"/>
-          <w:b/>
-          <w:sz w:val="30"/>
-          <w:szCs w:val="30"/>
-        </w:rPr>
-        <w:lastRenderedPageBreak/>
-        <w:t>2.CNN</w:t>
-      </w:r>
-      <w:bookmarkEnd w:id="3"/>
-    </w:p>
-    <w:p>
-      <w:pPr>
-        <w:spacing w:after="160" w:line="259" w:lineRule="auto"/>
-        <w:ind w:left="0" w:right="0" w:firstLine="0"/>
-        <w:rPr>
-          <w:rFonts w:ascii="바탕" w:eastAsia="바탕" w:hAnsi="바탕" w:cs="바탕"/>
-          <w:sz w:val="40"/>
-        </w:rPr>
-      </w:pPr>
       <w:r>
         <w:rPr>
           <w:rFonts w:ascii="바탕" w:eastAsia="바탕" w:hAnsi="바탕" w:cs="바탕"/>
@@ -2486,7 +2325,7 @@
         <w:spacing w:after="197"/>
         <w:ind w:left="775" w:right="950"/>
       </w:pPr>
-      <w:bookmarkStart w:id="4" w:name="_Toc5041194"/>
+      <w:bookmarkStart w:id="3" w:name="_Toc5106973"/>
       <w:r>
         <w:rPr>
           <w:rFonts w:ascii="바탕" w:eastAsia="바탕" w:hAnsi="바탕" w:cs="바탕" w:hint="eastAsia"/>
@@ -2498,7 +2337,7 @@
         <w:t>고문헌</w:t>
       </w:r>
       <w:bookmarkEnd w:id="2"/>
-      <w:bookmarkEnd w:id="4"/>
+      <w:bookmarkEnd w:id="3"/>
       <w:r>
         <w:t xml:space="preserve"> </w:t>
       </w:r>
@@ -2579,13 +2418,7 @@
         <w:rPr>
           <w:rFonts w:asciiTheme="minorEastAsia" w:eastAsiaTheme="minorEastAsia" w:hAnsiTheme="minorEastAsia"/>
         </w:rPr>
-        <w:t>Derrick Liu</w:t>
-      </w:r>
-      <w:r>
-        <w:rPr>
-          <w:rFonts w:asciiTheme="minorEastAsia" w:eastAsiaTheme="minorEastAsia" w:hAnsiTheme="minorEastAsia"/>
-        </w:rPr>
-        <w:t xml:space="preserve">, </w:t>
+        <w:t xml:space="preserve">Derrick Liu, </w:t>
       </w:r>
       <w:proofErr w:type="spellStart"/>
       <w:r>
@@ -2611,44 +2444,20 @@
         <w:rPr>
           <w:rFonts w:asciiTheme="minorEastAsia" w:eastAsiaTheme="minorEastAsia" w:hAnsiTheme="minorEastAsia"/>
         </w:rPr>
-        <w:t>‘</w:t>
-      </w:r>
-      <w:r>
-        <w:rPr>
-          <w:rFonts w:asciiTheme="minorEastAsia" w:eastAsiaTheme="minorEastAsia" w:hAnsiTheme="minorEastAsia"/>
-        </w:rPr>
-        <w:t>Image Classification of Vehicle Make and Model Using Convolutional Neural Networks and Transfer Learning</w:t>
-      </w:r>
-      <w:r>
-        <w:rPr>
-          <w:rFonts w:asciiTheme="minorEastAsia" w:eastAsiaTheme="minorEastAsia" w:hAnsiTheme="minorEastAsia"/>
-        </w:rPr>
-        <w:t>’</w:t>
-      </w:r>
-      <w:r>
-        <w:rPr>
-          <w:rFonts w:asciiTheme="minorEastAsia" w:eastAsiaTheme="minorEastAsia" w:hAnsiTheme="minorEastAsia"/>
-        </w:rPr>
-        <w:t xml:space="preserve">, </w:t>
-      </w:r>
-      <w:r>
-        <w:rPr>
-          <w:rFonts w:asciiTheme="minorEastAsia" w:eastAsiaTheme="minorEastAsia" w:hAnsiTheme="minorEastAsia"/>
-        </w:rPr>
-        <w:t xml:space="preserve">Stanford </w:t>
+        <w:t>‘Image Classification of Vehicle Make and Model Using Convolutional Neural Networks and Transfer Learning’</w:t>
+      </w:r>
+      <w:r>
+        <w:rPr>
+          <w:rFonts w:asciiTheme="minorEastAsia" w:eastAsiaTheme="minorEastAsia" w:hAnsiTheme="minorEastAsia"/>
+        </w:rPr>
+        <w:t xml:space="preserve">, Stanford </w:t>
       </w:r>
       <w:proofErr w:type="gramStart"/>
       <w:r>
         <w:rPr>
           <w:rFonts w:asciiTheme="minorEastAsia" w:eastAsiaTheme="minorEastAsia" w:hAnsiTheme="minorEastAsia"/>
         </w:rPr>
-        <w:t>University</w:t>
-      </w:r>
-      <w:r>
-        <w:rPr>
-          <w:rFonts w:asciiTheme="minorEastAsia" w:eastAsiaTheme="minorEastAsia" w:hAnsiTheme="minorEastAsia"/>
-        </w:rPr>
-        <w:t xml:space="preserve">  (</w:t>
+        <w:t>University  (</w:t>
       </w:r>
       <w:proofErr w:type="gramEnd"/>
       <w:r>
@@ -2663,7 +2472,7 @@
         <w:pStyle w:val="a5"/>
         <w:ind w:leftChars="0" w:left="488" w:right="172" w:firstLine="0"/>
         <w:rPr>
-          <w:rFonts w:asciiTheme="minorEastAsia" w:eastAsiaTheme="minorEastAsia" w:hAnsiTheme="minorEastAsia" w:hint="eastAsia"/>
+          <w:rFonts w:asciiTheme="minorEastAsia" w:eastAsiaTheme="minorEastAsia" w:hAnsiTheme="minorEastAsia"/>
         </w:rPr>
       </w:pPr>
       <w:proofErr w:type="spellStart"/>
@@ -3224,13 +3033,7 @@
         <w:rPr>
           <w:rFonts w:asciiTheme="minorEastAsia" w:eastAsiaTheme="minorEastAsia" w:hAnsiTheme="minorEastAsia"/>
         </w:rPr>
-        <w:t>**,</w:t>
-      </w:r>
-      <w:r>
-        <w:rPr>
-          <w:rFonts w:asciiTheme="minorEastAsia" w:eastAsiaTheme="minorEastAsia" w:hAnsiTheme="minorEastAsia"/>
-        </w:rPr>
-        <w:t xml:space="preserve"> Kinect senso</w:t>
+        <w:t>**, Kinect senso</w:t>
       </w:r>
       <w:r>
         <w:rPr>
@@ -6123,7 +5926,7 @@
 </file>
 
 <file path=customXml/itemProps1.xml><?xml version="1.0" encoding="utf-8"?>
-<ds:datastoreItem xmlns:ds="http://schemas.openxmlformats.org/officeDocument/2006/customXml" ds:itemID="{578469D5-E139-45D6-BF99-E434048E4C2C}">
+<ds:datastoreItem xmlns:ds="http://schemas.openxmlformats.org/officeDocument/2006/customXml" ds:itemID="{D7F6030C-99F1-4203-BE37-68EE8E4822E4}">
   <ds:schemaRefs>
     <ds:schemaRef ds:uri="http://schemas.openxmlformats.org/officeDocument/2006/bibliography"/>
   </ds:schemaRefs>

</xml_diff>